<commit_message>
Update data formatting guide
</commit_message>
<xml_diff>
--- a/static/images/data_formatting_guide.docx
+++ b/static/images/data_formatting_guide.docx
@@ -688,21 +688,19 @@
         <w:rPr>
           <w:rFonts w:ascii="Avenir Next" w:hAnsi="Avenir Next"/>
         </w:rPr>
-        <w:t>in seconds or HH:</w:t>
-      </w:r>
-      <w:proofErr w:type="gramStart"/>
-      <w:r>
-        <w:rPr>
-          <w:rFonts w:ascii="Avenir Next" w:hAnsi="Avenir Next"/>
-        </w:rPr>
-        <w:t>MM:SS</w:t>
-      </w:r>
-      <w:proofErr w:type="gramEnd"/>
-      <w:r>
-        <w:rPr>
-          <w:rFonts w:ascii="Avenir Next" w:hAnsi="Avenir Next"/>
-        </w:rPr>
-        <w:t xml:space="preserve"> format).</w:t>
+        <w:t>in second</w:t>
+      </w:r>
+      <w:r>
+        <w:rPr>
+          <w:rFonts w:ascii="Avenir Next" w:hAnsi="Avenir Next"/>
+        </w:rPr>
+        <w:t>s</w:t>
+      </w:r>
+      <w:r>
+        <w:rPr>
+          <w:rFonts w:ascii="Avenir Next" w:hAnsi="Avenir Next"/>
+        </w:rPr>
+        <w:t>).</w:t>
       </w:r>
       <w:r>
         <w:rPr>
@@ -744,7 +742,19 @@
         <w:rPr>
           <w:rFonts w:ascii="Avenir Next" w:hAnsi="Avenir Next"/>
         </w:rPr>
-        <w:t>in seconds or HH:MM:SS format).</w:t>
+        <w:t>in second</w:t>
+      </w:r>
+      <w:r>
+        <w:rPr>
+          <w:rFonts w:ascii="Avenir Next" w:hAnsi="Avenir Next"/>
+        </w:rPr>
+        <w:t>s</w:t>
+      </w:r>
+      <w:r>
+        <w:rPr>
+          <w:rFonts w:ascii="Avenir Next" w:hAnsi="Avenir Next"/>
+        </w:rPr>
+        <w:t>).</w:t>
       </w:r>
     </w:p>
     <w:p>
@@ -982,14 +992,7 @@
             <w:rStyle w:val="Hyperlink"/>
             <w:rFonts w:ascii="Avenir Next" w:hAnsi="Avenir Next"/>
           </w:rPr>
-          <w:t>https://</w:t>
-        </w:r>
-        <w:r>
-          <w:rPr>
-            <w:rStyle w:val="Hyperlink"/>
-            <w:rFonts w:ascii="Avenir Next" w:hAnsi="Avenir Next"/>
-          </w:rPr>
-          <w:t>www.transcriptexplorer.org</w:t>
+          <w:t>https://www.transcriptexplorer.org</w:t>
         </w:r>
       </w:hyperlink>
     </w:p>
@@ -1755,6 +1758,7 @@
   <w:style w:type="character" w:default="1" w:styleId="DefaultParagraphFont">
     <w:name w:val="Default Paragraph Font"/>
     <w:uiPriority w:val="1"/>
+    <w:semiHidden/>
     <w:unhideWhenUsed/>
   </w:style>
   <w:style w:type="table" w:default="1" w:styleId="TableNormal">

</xml_diff>